<commit_message>
Subindo telas de land page,login,cadastro,historia,quiz,dashboard e pontuacao, dashboard rodando captando os dados do banco de dados e também captando nome,email, senha e personagens favoritos de cada usúario, feito back do quiz. Atualizando do front end da land page e criação da tela de historia
</commit_message>
<xml_diff>
--- a/Documentos/Doc-Projeto_Individual.docx
+++ b/Documentos/Doc-Projeto_Individual.docx
@@ -3148,39 +3148,15 @@
           <w:sz w:val="24"/>
           <w:szCs w:val="24"/>
         </w:rPr>
-        <w:t>Impl</w:t>
-      </w:r>
-      <w:r>
-        <w:rPr>
-          <w:rFonts w:ascii="Arial" w:hAnsi="Arial" w:cs="Arial"/>
-          <w:sz w:val="24"/>
-          <w:szCs w:val="24"/>
-        </w:rPr>
-        <w:t xml:space="preserve">ementação de </w:t>
-      </w:r>
-      <w:r>
-        <w:rPr>
-          <w:rFonts w:ascii="Arial" w:hAnsi="Arial" w:cs="Arial"/>
-          <w:sz w:val="24"/>
-          <w:szCs w:val="24"/>
-        </w:rPr>
-        <w:t>frases marcantes</w:t>
-      </w:r>
-      <w:r>
-        <w:rPr>
-          <w:rFonts w:ascii="Arial" w:hAnsi="Arial" w:cs="Arial"/>
-          <w:sz w:val="24"/>
-          <w:szCs w:val="24"/>
-        </w:rPr>
-        <w:t xml:space="preserve">, ou de </w:t>
-      </w:r>
-      <w:r>
-        <w:rPr>
-          <w:rFonts w:ascii="Arial" w:hAnsi="Arial" w:cs="Arial"/>
-          <w:sz w:val="24"/>
-          <w:szCs w:val="24"/>
-        </w:rPr>
-        <w:t>músicas temas da abertura do anime</w:t>
+        <w:t>M</w:t>
+      </w:r>
+      <w:r>
+        <w:rPr>
+          <w:rFonts w:ascii="Arial" w:hAnsi="Arial" w:cs="Arial"/>
+          <w:sz w:val="24"/>
+          <w:szCs w:val="24"/>
+        </w:rPr>
+        <w:t>úsicas temas da abertura do anime</w:t>
       </w:r>
     </w:p>
     <w:p>
@@ -5696,15 +5672,18 @@
 </file>
 
 <file path=customXml/item1.xml><?xml version="1.0" encoding="utf-8"?>
-<?mso-contentType ?>
-<FormTemplates xmlns="http://schemas.microsoft.com/sharepoint/v3/contenttype/forms">
-  <Display>DocumentLibraryForm</Display>
-  <Edit>DocumentLibraryForm</Edit>
-  <New>DocumentLibraryForm</New>
-</FormTemplates>
+<b:Sources xmlns:b="http://schemas.openxmlformats.org/officeDocument/2006/bibliography" xmlns="http://schemas.openxmlformats.org/officeDocument/2006/bibliography" SelectedStyle="\APASixthEditionOfficeOnline.xsl" StyleName="APA" Version="6"/>
 </file>
 
 <file path=customXml/item2.xml><?xml version="1.0" encoding="utf-8"?>
+<p:properties xmlns:p="http://schemas.microsoft.com/office/2006/metadata/properties" xmlns:xsi="http://www.w3.org/2001/XMLSchema-instance" xmlns:pc="http://schemas.microsoft.com/office/infopath/2007/PartnerControls">
+  <documentManagement>
+    <_activity xmlns="58bd19be-68b1-440c-82af-6d4de24fec6c" xsi:nil="true"/>
+  </documentManagement>
+</p:properties>
+</file>
+
+<file path=customXml/item3.xml><?xml version="1.0" encoding="utf-8"?>
 <ct:contentTypeSchema xmlns:ct="http://schemas.microsoft.com/office/2006/metadata/contentType" xmlns:ma="http://schemas.microsoft.com/office/2006/metadata/properties/metaAttributes" ct:_="" ma:_="" ma:contentTypeName="Document" ma:contentTypeID="0x0101003236BA383373F9498A6F9C22979A1745" ma:contentTypeVersion="7" ma:contentTypeDescription="Create a new document." ma:contentTypeScope="" ma:versionID="7a3e7d22c603736153f09bd6daba6233">
   <xsd:schema xmlns:xsd="http://www.w3.org/2001/XMLSchema" xmlns:xs="http://www.w3.org/2001/XMLSchema" xmlns:p="http://schemas.microsoft.com/office/2006/metadata/properties" xmlns:ns3="58bd19be-68b1-440c-82af-6d4de24fec6c" xmlns:ns4="3ffc9a63-5890-437d-bab6-67d84705b086" targetNamespace="http://schemas.microsoft.com/office/2006/metadata/properties" ma:root="true" ma:fieldsID="4b4b094821844d29a55f3b35349bd224" ns3:_="" ns4:_="">
     <xsd:import namespace="58bd19be-68b1-440c-82af-6d4de24fec6c"/>
@@ -5887,27 +5866,34 @@
 </ct:contentTypeSchema>
 </file>
 
-<file path=customXml/item3.xml><?xml version="1.0" encoding="utf-8"?>
-<p:properties xmlns:p="http://schemas.microsoft.com/office/2006/metadata/properties" xmlns:xsi="http://www.w3.org/2001/XMLSchema-instance" xmlns:pc="http://schemas.microsoft.com/office/infopath/2007/PartnerControls">
-  <documentManagement>
-    <_activity xmlns="58bd19be-68b1-440c-82af-6d4de24fec6c" xsi:nil="true"/>
-  </documentManagement>
-</p:properties>
-</file>
-
 <file path=customXml/item4.xml><?xml version="1.0" encoding="utf-8"?>
-<b:Sources xmlns:b="http://schemas.openxmlformats.org/officeDocument/2006/bibliography" xmlns="http://schemas.openxmlformats.org/officeDocument/2006/bibliography" SelectedStyle="\APASixthEditionOfficeOnline.xsl" StyleName="APA" Version="6"/>
+<?mso-contentType ?>
+<FormTemplates xmlns="http://schemas.microsoft.com/sharepoint/v3/contenttype/forms">
+  <Display>DocumentLibraryForm</Display>
+  <Edit>DocumentLibraryForm</Edit>
+  <New>DocumentLibraryForm</New>
+</FormTemplates>
 </file>
 
 <file path=customXml/itemProps1.xml><?xml version="1.0" encoding="utf-8"?>
-<ds:datastoreItem xmlns:ds="http://schemas.openxmlformats.org/officeDocument/2006/customXml" ds:itemID="{DEF73C27-4F97-4F86-8558-B05D6C38E502}">
+<ds:datastoreItem xmlns:ds="http://schemas.openxmlformats.org/officeDocument/2006/customXml" ds:itemID="{BBA11F3B-8794-44D4-A8F9-8FC3C9DC577B}">
   <ds:schemaRefs>
-    <ds:schemaRef ds:uri="http://schemas.microsoft.com/sharepoint/v3/contenttype/forms"/>
+    <ds:schemaRef ds:uri="http://schemas.openxmlformats.org/officeDocument/2006/bibliography"/>
   </ds:schemaRefs>
 </ds:datastoreItem>
 </file>
 
 <file path=customXml/itemProps2.xml><?xml version="1.0" encoding="utf-8"?>
+<ds:datastoreItem xmlns:ds="http://schemas.openxmlformats.org/officeDocument/2006/customXml" ds:itemID="{745A524C-F076-4835-B08D-730F97DB775F}">
+  <ds:schemaRefs>
+    <ds:schemaRef ds:uri="http://schemas.microsoft.com/office/2006/metadata/properties"/>
+    <ds:schemaRef ds:uri="http://schemas.microsoft.com/office/infopath/2007/PartnerControls"/>
+    <ds:schemaRef ds:uri="58bd19be-68b1-440c-82af-6d4de24fec6c"/>
+  </ds:schemaRefs>
+</ds:datastoreItem>
+</file>
+
+<file path=customXml/itemProps3.xml><?xml version="1.0" encoding="utf-8"?>
 <ds:datastoreItem xmlns:ds="http://schemas.openxmlformats.org/officeDocument/2006/customXml" ds:itemID="{15E85422-C21D-4F39-9D33-B832D1250918}">
   <ds:schemaRefs>
     <ds:schemaRef ds:uri="http://schemas.microsoft.com/office/2006/metadata/contentType"/>
@@ -5926,20 +5912,10 @@
 </ds:datastoreItem>
 </file>
 
-<file path=customXml/itemProps3.xml><?xml version="1.0" encoding="utf-8"?>
-<ds:datastoreItem xmlns:ds="http://schemas.openxmlformats.org/officeDocument/2006/customXml" ds:itemID="{745A524C-F076-4835-B08D-730F97DB775F}">
+<file path=customXml/itemProps4.xml><?xml version="1.0" encoding="utf-8"?>
+<ds:datastoreItem xmlns:ds="http://schemas.openxmlformats.org/officeDocument/2006/customXml" ds:itemID="{DEF73C27-4F97-4F86-8558-B05D6C38E502}">
   <ds:schemaRefs>
-    <ds:schemaRef ds:uri="http://schemas.microsoft.com/office/2006/metadata/properties"/>
-    <ds:schemaRef ds:uri="http://schemas.microsoft.com/office/infopath/2007/PartnerControls"/>
-    <ds:schemaRef ds:uri="58bd19be-68b1-440c-82af-6d4de24fec6c"/>
-  </ds:schemaRefs>
-</ds:datastoreItem>
-</file>
-
-<file path=customXml/itemProps4.xml><?xml version="1.0" encoding="utf-8"?>
-<ds:datastoreItem xmlns:ds="http://schemas.openxmlformats.org/officeDocument/2006/customXml" ds:itemID="{BBA11F3B-8794-44D4-A8F9-8FC3C9DC577B}">
-  <ds:schemaRefs>
-    <ds:schemaRef ds:uri="http://schemas.openxmlformats.org/officeDocument/2006/bibliography"/>
+    <ds:schemaRef ds:uri="http://schemas.microsoft.com/sharepoint/v3/contenttype/forms"/>
   </ds:schemaRefs>
 </ds:datastoreItem>
 </file>
</xml_diff>

<commit_message>
Projeto finalizado, subindo apenas documentos, banco de dados e tudo que foi apresentado no dia da apresentação do projeto individual
</commit_message>
<xml_diff>
--- a/Documentos/Doc-Projeto_Individual.docx
+++ b/Documentos/Doc-Projeto_Individual.docx
@@ -2555,31 +2555,7 @@
           <w:sz w:val="24"/>
           <w:szCs w:val="24"/>
         </w:rPr>
-        <w:t xml:space="preserve"> que conterá </w:t>
-      </w:r>
-      <w:r>
-        <w:rPr>
-          <w:rFonts w:ascii="Arial" w:hAnsi="Arial" w:cs="Arial"/>
-          <w:sz w:val="24"/>
-          <w:szCs w:val="24"/>
-        </w:rPr>
-        <w:t>8</w:t>
-      </w:r>
-      <w:r>
-        <w:rPr>
-          <w:rFonts w:ascii="Arial" w:hAnsi="Arial" w:cs="Arial"/>
-          <w:sz w:val="24"/>
-          <w:szCs w:val="24"/>
-        </w:rPr>
-        <w:t xml:space="preserve"> questões referente ao meu site, onde ao final aparecera a quantidade de acertos e porcentagem</w:t>
-      </w:r>
-      <w:r>
-        <w:rPr>
-          <w:rFonts w:ascii="Arial" w:hAnsi="Arial" w:cs="Arial"/>
-          <w:sz w:val="24"/>
-          <w:szCs w:val="24"/>
-        </w:rPr>
-        <w:t>, além de um quiz de personalidade para identificar qual personagem você se identifica</w:t>
+        <w:t xml:space="preserve"> que conterá 5 questões referente ao meu site, onde ao final aparecera a quantidade de acertos e porcentagem.</w:t>
       </w:r>
     </w:p>
     <w:p>
@@ -2627,23 +2603,7 @@
           <w:sz w:val="24"/>
           <w:szCs w:val="24"/>
         </w:rPr>
-        <w:t>Gráfico com personagens favoritos de cada usuário e</w:t>
-      </w:r>
-      <w:r>
-        <w:rPr>
-          <w:rFonts w:ascii="Arial" w:hAnsi="Arial" w:cs="Arial"/>
-          <w:sz w:val="24"/>
-          <w:szCs w:val="24"/>
-        </w:rPr>
-        <w:t xml:space="preserve"> </w:t>
-      </w:r>
-      <w:r>
-        <w:rPr>
-          <w:rFonts w:ascii="Arial" w:hAnsi="Arial" w:cs="Arial"/>
-          <w:sz w:val="24"/>
-          <w:szCs w:val="24"/>
-        </w:rPr>
-        <w:t>média de pontuação de cada usuário</w:t>
+        <w:t xml:space="preserve">Gráfico com personagens favoritos de cada usuário e da média de pontuação de cada usuário </w:t>
       </w:r>
     </w:p>
     <w:p>
@@ -2926,15 +2886,7 @@
           <w:sz w:val="24"/>
           <w:szCs w:val="24"/>
         </w:rPr>
-        <w:t xml:space="preserve">o </w:t>
-      </w:r>
-      <w:r>
-        <w:rPr>
-          <w:rFonts w:ascii="Arial" w:hAnsi="Arial" w:cs="Arial"/>
-          <w:sz w:val="24"/>
-          <w:szCs w:val="24"/>
-        </w:rPr>
-        <w:t>Quis</w:t>
+        <w:t>o Quiz</w:t>
       </w:r>
     </w:p>
     <w:p>
@@ -2950,28 +2902,6 @@
           <w:szCs w:val="24"/>
         </w:rPr>
       </w:pPr>
-      <w:r>
-        <w:rPr>
-          <w:rFonts w:ascii="Arial" w:hAnsi="Arial" w:cs="Arial"/>
-          <w:sz w:val="24"/>
-          <w:szCs w:val="24"/>
-        </w:rPr>
-        <w:t>Módulo de Quiz de personalidade</w:t>
-      </w:r>
-    </w:p>
-    <w:p>
-      <w:pPr>
-        <w:pStyle w:val="PargrafodaLista"/>
-        <w:numPr>
-          <w:ilvl w:val="0"/>
-          <w:numId w:val="3"/>
-        </w:numPr>
-        <w:rPr>
-          <w:rFonts w:ascii="Arial" w:hAnsi="Arial" w:cs="Arial"/>
-          <w:sz w:val="24"/>
-          <w:szCs w:val="24"/>
-        </w:rPr>
-      </w:pPr>
       <w:proofErr w:type="spellStart"/>
       <w:r>
         <w:rPr>
@@ -3227,6 +3157,28 @@
           <w:szCs w:val="24"/>
         </w:rPr>
         <w:t>úsicas temas da abertura do anime</w:t>
+      </w:r>
+    </w:p>
+    <w:p>
+      <w:pPr>
+        <w:pStyle w:val="PargrafodaLista"/>
+        <w:numPr>
+          <w:ilvl w:val="0"/>
+          <w:numId w:val="4"/>
+        </w:numPr>
+        <w:rPr>
+          <w:rFonts w:ascii="Arial" w:hAnsi="Arial" w:cs="Arial"/>
+          <w:sz w:val="24"/>
+          <w:szCs w:val="24"/>
+        </w:rPr>
+      </w:pPr>
+      <w:r>
+        <w:rPr>
+          <w:rFonts w:ascii="Arial" w:hAnsi="Arial" w:cs="Arial"/>
+          <w:sz w:val="24"/>
+          <w:szCs w:val="24"/>
+        </w:rPr>
+        <w:t>Fazer App Mobile.</w:t>
       </w:r>
     </w:p>
     <w:p/>

</xml_diff>